<commit_message>
Updated Readme and added comments to valid login files
</commit_message>
<xml_diff>
--- a/README.docx
+++ b/README.docx
@@ -129,141 +129,13 @@
           <w:u w:val="single"/>
         </w:rPr>
       </w:pPr>
+      <w:proofErr w:type="spellStart"/>
       <w:r>
         <w:rPr>
           <w:b/>
           <w:u w:val="single"/>
         </w:rPr>
-        <w:t>Index.php</w:t>
-      </w:r>
-    </w:p>
-    <w:p>
-      <w:pPr>
-        <w:pStyle w:val="ListParagraph"/>
-        <w:numPr>
-          <w:ilvl w:val="0"/>
-          <w:numId w:val="3"/>
-        </w:numPr>
-        <w:spacing w:after="0" w:line="240" w:lineRule="auto"/>
-      </w:pPr>
-      <w:r>
-        <w:t>The first file users will see when going to the web address.</w:t>
-      </w:r>
-    </w:p>
-    <w:p>
-      <w:pPr>
-        <w:pStyle w:val="ListParagraph"/>
-        <w:numPr>
-          <w:ilvl w:val="0"/>
-          <w:numId w:val="3"/>
-        </w:numPr>
-        <w:spacing w:after="0" w:line="240" w:lineRule="auto"/>
-      </w:pPr>
-      <w:r>
-        <w:t>Contains the user login page.</w:t>
-      </w:r>
-    </w:p>
-    <w:p>
-      <w:pPr>
-        <w:spacing w:after="0" w:line="240" w:lineRule="auto"/>
-      </w:pPr>
-    </w:p>
-    <w:p>
-      <w:pPr>
-        <w:spacing w:after="0" w:line="240" w:lineRule="auto"/>
-        <w:rPr>
-          <w:b/>
-          <w:u w:val="single"/>
-        </w:rPr>
-      </w:pPr>
-      <w:r>
-        <w:rPr>
-          <w:b/>
-          <w:u w:val="single"/>
-        </w:rPr>
-        <w:t>Admin_Login.php</w:t>
-      </w:r>
-    </w:p>
-    <w:p>
-      <w:pPr>
-        <w:pStyle w:val="ListParagraph"/>
-        <w:numPr>
-          <w:ilvl w:val="0"/>
-          <w:numId w:val="4"/>
-        </w:numPr>
-        <w:spacing w:after="0" w:line="240" w:lineRule="auto"/>
-      </w:pPr>
-      <w:r>
-        <w:t>Contains the admin login page.</w:t>
-      </w:r>
-    </w:p>
-    <w:p>
-      <w:pPr>
-        <w:spacing w:after="0" w:line="240" w:lineRule="auto"/>
-      </w:pPr>
-    </w:p>
-    <w:p>
-      <w:pPr>
-        <w:spacing w:after="0" w:line="240" w:lineRule="auto"/>
-        <w:rPr>
-          <w:b/>
-          <w:u w:val="single"/>
-        </w:rPr>
-      </w:pPr>
-      <w:r>
-        <w:rPr>
-          <w:b/>
-          <w:u w:val="single"/>
-        </w:rPr>
-        <w:t>Admin Folder</w:t>
-      </w:r>
-    </w:p>
-    <w:p>
-      <w:pPr>
-        <w:pStyle w:val="ListParagraph"/>
-        <w:numPr>
-          <w:ilvl w:val="0"/>
-          <w:numId w:val="2"/>
-        </w:numPr>
-        <w:spacing w:after="0" w:line="240" w:lineRule="auto"/>
-      </w:pPr>
-      <w:r>
-        <w:t>index.php</w:t>
-      </w:r>
-    </w:p>
-    <w:p>
-      <w:pPr>
-        <w:pStyle w:val="ListParagraph"/>
-        <w:numPr>
-          <w:ilvl w:val="0"/>
-          <w:numId w:val="2"/>
-        </w:numPr>
-        <w:spacing w:after="0" w:line="240" w:lineRule="auto"/>
-      </w:pPr>
-      <w:r>
-        <w:t>users.php</w:t>
-      </w:r>
-    </w:p>
-    <w:p>
-      <w:pPr>
-        <w:spacing w:after="0" w:line="240" w:lineRule="auto"/>
-      </w:pPr>
-    </w:p>
-    <w:p>
-      <w:pPr>
-        <w:spacing w:after="0" w:line="240" w:lineRule="auto"/>
-        <w:rPr>
-          <w:b/>
-          <w:u w:val="single"/>
-        </w:rPr>
-      </w:pPr>
-      <w:proofErr w:type="spellStart"/>
-      <w:r>
-        <w:rPr>
-          <w:b/>
-          <w:u w:val="single"/>
-        </w:rPr>
-        <w:t>AV_Form</w:t>
+        <w:t>GraphicServices</w:t>
       </w:r>
       <w:proofErr w:type="spellEnd"/>
       <w:r>
@@ -279,13 +151,753 @@
         <w:pStyle w:val="ListParagraph"/>
         <w:numPr>
           <w:ilvl w:val="0"/>
-          <w:numId w:val="2"/>
+          <w:numId w:val="5"/>
+        </w:numPr>
+        <w:spacing w:after="0" w:line="240" w:lineRule="auto"/>
+      </w:pPr>
+      <w:r>
+        <w:t>Index.php</w:t>
+      </w:r>
+    </w:p>
+    <w:p>
+      <w:pPr>
+        <w:pStyle w:val="ListParagraph"/>
+        <w:numPr>
+          <w:ilvl w:val="1"/>
+          <w:numId w:val="5"/>
+        </w:numPr>
+        <w:spacing w:after="0" w:line="240" w:lineRule="auto"/>
+      </w:pPr>
+      <w:r>
+        <w:t>First Page for all Users</w:t>
+      </w:r>
+    </w:p>
+    <w:p>
+      <w:pPr>
+        <w:pStyle w:val="ListParagraph"/>
+        <w:numPr>
+          <w:ilvl w:val="1"/>
+          <w:numId w:val="5"/>
+        </w:numPr>
+        <w:spacing w:after="0" w:line="240" w:lineRule="auto"/>
+      </w:pPr>
+      <w:r>
+        <w:t xml:space="preserve">Takes in Port Email and then goes to </w:t>
+      </w:r>
+      <w:proofErr w:type="spellStart"/>
+      <w:r>
+        <w:t>valid_login</w:t>
+      </w:r>
+      <w:proofErr w:type="spellEnd"/>
+      <w:r>
+        <w:t>/user/index.php to validate</w:t>
+      </w:r>
+    </w:p>
+    <w:p>
+      <w:pPr>
+        <w:pStyle w:val="ListParagraph"/>
+        <w:numPr>
+          <w:ilvl w:val="1"/>
+          <w:numId w:val="5"/>
+        </w:numPr>
+        <w:spacing w:after="0" w:line="240" w:lineRule="auto"/>
+      </w:pPr>
+      <w:r>
+        <w:t>Also, under form submit buttons, it has a link to admin_login.php</w:t>
+      </w:r>
+    </w:p>
+    <w:p>
+      <w:pPr>
+        <w:pStyle w:val="ListParagraph"/>
+        <w:numPr>
+          <w:ilvl w:val="0"/>
+          <w:numId w:val="5"/>
+        </w:numPr>
+        <w:spacing w:after="0" w:line="240" w:lineRule="auto"/>
+      </w:pPr>
+      <w:r>
+        <w:t>Admin_login.php</w:t>
+      </w:r>
+    </w:p>
+    <w:p>
+      <w:pPr>
+        <w:pStyle w:val="ListParagraph"/>
+        <w:numPr>
+          <w:ilvl w:val="1"/>
+          <w:numId w:val="5"/>
+        </w:numPr>
+        <w:spacing w:after="0" w:line="240" w:lineRule="auto"/>
+      </w:pPr>
+      <w:r>
+        <w:t>Admin and Technician Login Page</w:t>
+      </w:r>
+    </w:p>
+    <w:p>
+      <w:pPr>
+        <w:pStyle w:val="ListParagraph"/>
+        <w:numPr>
+          <w:ilvl w:val="1"/>
+          <w:numId w:val="5"/>
+        </w:numPr>
+        <w:spacing w:after="0" w:line="240" w:lineRule="auto"/>
+      </w:pPr>
+      <w:r>
+        <w:t xml:space="preserve">Takes in Port Email and then goes to </w:t>
+      </w:r>
+      <w:proofErr w:type="spellStart"/>
+      <w:r>
+        <w:t>valid_login</w:t>
+      </w:r>
+      <w:proofErr w:type="spellEnd"/>
+      <w:r>
+        <w:t>/admin/index.php to validate</w:t>
+      </w:r>
+    </w:p>
+    <w:p>
+      <w:pPr>
+        <w:pStyle w:val="ListParagraph"/>
+        <w:numPr>
+          <w:ilvl w:val="0"/>
+          <w:numId w:val="5"/>
+        </w:numPr>
+        <w:spacing w:after="0" w:line="240" w:lineRule="auto"/>
+      </w:pPr>
+      <w:r>
+        <w:t>Admin Folder</w:t>
+      </w:r>
+    </w:p>
+    <w:p>
+      <w:pPr>
+        <w:pStyle w:val="ListParagraph"/>
+        <w:numPr>
+          <w:ilvl w:val="1"/>
+          <w:numId w:val="5"/>
+        </w:numPr>
+        <w:spacing w:after="0" w:line="240" w:lineRule="auto"/>
+      </w:pPr>
+      <w:r>
+        <w:t>index.php</w:t>
+      </w:r>
+    </w:p>
+    <w:p>
+      <w:pPr>
+        <w:pStyle w:val="ListParagraph"/>
+        <w:numPr>
+          <w:ilvl w:val="2"/>
+          <w:numId w:val="5"/>
+        </w:numPr>
+        <w:spacing w:after="0" w:line="240" w:lineRule="auto"/>
+      </w:pPr>
+      <w:r>
+        <w:t>Home Page for Admin and Technicians (but need to remove user button for technicians)</w:t>
+      </w:r>
+    </w:p>
+    <w:p>
+      <w:pPr>
+        <w:pStyle w:val="ListParagraph"/>
+        <w:numPr>
+          <w:ilvl w:val="1"/>
+          <w:numId w:val="5"/>
+        </w:numPr>
+        <w:spacing w:after="0" w:line="240" w:lineRule="auto"/>
+      </w:pPr>
+      <w:r>
+        <w:t>users.php</w:t>
+      </w:r>
+    </w:p>
+    <w:p>
+      <w:pPr>
+        <w:pStyle w:val="ListParagraph"/>
+        <w:numPr>
+          <w:ilvl w:val="2"/>
+          <w:numId w:val="5"/>
+        </w:numPr>
+        <w:spacing w:after="0" w:line="240" w:lineRule="auto"/>
+      </w:pPr>
+      <w:r>
+        <w:t>Page where all users are listed</w:t>
+      </w:r>
+    </w:p>
+    <w:p>
+      <w:pPr>
+        <w:pStyle w:val="ListParagraph"/>
+        <w:numPr>
+          <w:ilvl w:val="1"/>
+          <w:numId w:val="5"/>
+        </w:numPr>
+        <w:spacing w:after="0" w:line="240" w:lineRule="auto"/>
+      </w:pPr>
+      <w:r>
+        <w:t>current_jobs.php, new_requests.php, completed_jobs.php, archive.php</w:t>
+      </w:r>
+    </w:p>
+    <w:p>
+      <w:pPr>
+        <w:pStyle w:val="ListParagraph"/>
+        <w:numPr>
+          <w:ilvl w:val="2"/>
+          <w:numId w:val="5"/>
+        </w:numPr>
+        <w:spacing w:after="0" w:line="240" w:lineRule="auto"/>
+      </w:pPr>
+      <w:r>
+        <w:t>Not created yet, but should be.</w:t>
+      </w:r>
+    </w:p>
+    <w:p>
+      <w:pPr>
+        <w:pStyle w:val="ListParagraph"/>
+        <w:numPr>
+          <w:ilvl w:val="0"/>
+          <w:numId w:val="5"/>
+        </w:numPr>
+        <w:spacing w:after="0" w:line="240" w:lineRule="auto"/>
+      </w:pPr>
+      <w:proofErr w:type="spellStart"/>
+      <w:r>
+        <w:t>AV_Form</w:t>
+      </w:r>
+      <w:proofErr w:type="spellEnd"/>
+      <w:r>
+        <w:t xml:space="preserve"> Folder</w:t>
+      </w:r>
+    </w:p>
+    <w:p>
+      <w:pPr>
+        <w:pStyle w:val="ListParagraph"/>
+        <w:numPr>
+          <w:ilvl w:val="1"/>
+          <w:numId w:val="5"/>
         </w:numPr>
         <w:spacing w:after="0" w:line="240" w:lineRule="auto"/>
       </w:pPr>
       <w:r>
         <w:t xml:space="preserve">index.php </w:t>
       </w:r>
+    </w:p>
+    <w:p>
+      <w:pPr>
+        <w:pStyle w:val="ListParagraph"/>
+        <w:numPr>
+          <w:ilvl w:val="2"/>
+          <w:numId w:val="5"/>
+        </w:numPr>
+        <w:spacing w:after="0" w:line="240" w:lineRule="auto"/>
+      </w:pPr>
+      <w:r>
+        <w:t>Av form with submit button</w:t>
+      </w:r>
+    </w:p>
+    <w:p>
+      <w:pPr>
+        <w:pStyle w:val="ListParagraph"/>
+        <w:numPr>
+          <w:ilvl w:val="1"/>
+          <w:numId w:val="5"/>
+        </w:numPr>
+        <w:spacing w:after="0" w:line="240" w:lineRule="auto"/>
+      </w:pPr>
+      <w:r>
+        <w:t>av_submit.php</w:t>
+      </w:r>
+    </w:p>
+    <w:p>
+      <w:pPr>
+        <w:pStyle w:val="ListParagraph"/>
+        <w:numPr>
+          <w:ilvl w:val="2"/>
+          <w:numId w:val="5"/>
+        </w:numPr>
+        <w:spacing w:after="0" w:line="240" w:lineRule="auto"/>
+      </w:pPr>
+      <w:proofErr w:type="spellStart"/>
+      <w:proofErr w:type="gramStart"/>
+      <w:r>
+        <w:t>php</w:t>
+      </w:r>
+      <w:proofErr w:type="spellEnd"/>
+      <w:proofErr w:type="gramEnd"/>
+      <w:r>
+        <w:t xml:space="preserve"> that process form submittal and links all information to the database creating a new </w:t>
+      </w:r>
+      <w:proofErr w:type="spellStart"/>
+      <w:r>
+        <w:t>av</w:t>
+      </w:r>
+      <w:proofErr w:type="spellEnd"/>
+      <w:r>
+        <w:t xml:space="preserve"> request.</w:t>
+      </w:r>
+    </w:p>
+    <w:p>
+      <w:pPr>
+        <w:pStyle w:val="ListParagraph"/>
+        <w:numPr>
+          <w:ilvl w:val="0"/>
+          <w:numId w:val="5"/>
+        </w:numPr>
+        <w:spacing w:after="0" w:line="240" w:lineRule="auto"/>
+      </w:pPr>
+      <w:proofErr w:type="spellStart"/>
+      <w:r>
+        <w:t>Copy_Center_Form</w:t>
+      </w:r>
+      <w:proofErr w:type="spellEnd"/>
+      <w:r>
+        <w:t xml:space="preserve"> Folder</w:t>
+      </w:r>
+    </w:p>
+    <w:p>
+      <w:pPr>
+        <w:pStyle w:val="ListParagraph"/>
+        <w:numPr>
+          <w:ilvl w:val="1"/>
+          <w:numId w:val="5"/>
+        </w:numPr>
+        <w:spacing w:after="0" w:line="240" w:lineRule="auto"/>
+      </w:pPr>
+      <w:r>
+        <w:t>index.php</w:t>
+      </w:r>
+    </w:p>
+    <w:p>
+      <w:pPr>
+        <w:pStyle w:val="ListParagraph"/>
+        <w:numPr>
+          <w:ilvl w:val="2"/>
+          <w:numId w:val="5"/>
+        </w:numPr>
+        <w:spacing w:after="0" w:line="240" w:lineRule="auto"/>
+      </w:pPr>
+      <w:r>
+        <w:t>the copy center form with submit button</w:t>
+      </w:r>
+    </w:p>
+    <w:p>
+      <w:pPr>
+        <w:pStyle w:val="ListParagraph"/>
+        <w:numPr>
+          <w:ilvl w:val="1"/>
+          <w:numId w:val="5"/>
+        </w:numPr>
+        <w:spacing w:after="0" w:line="240" w:lineRule="auto"/>
+      </w:pPr>
+      <w:r>
+        <w:t>copy_center_submit.php</w:t>
+      </w:r>
+    </w:p>
+    <w:p>
+      <w:pPr>
+        <w:pStyle w:val="ListParagraph"/>
+        <w:numPr>
+          <w:ilvl w:val="2"/>
+          <w:numId w:val="5"/>
+        </w:numPr>
+        <w:spacing w:after="0" w:line="240" w:lineRule="auto"/>
+      </w:pPr>
+      <w:proofErr w:type="spellStart"/>
+      <w:proofErr w:type="gramStart"/>
+      <w:r>
+        <w:t>php</w:t>
+      </w:r>
+      <w:proofErr w:type="spellEnd"/>
+      <w:proofErr w:type="gramEnd"/>
+      <w:r>
+        <w:t xml:space="preserve"> that process form submittal and links all information to the database creating a new copy center request.</w:t>
+      </w:r>
+    </w:p>
+    <w:p>
+      <w:pPr>
+        <w:pStyle w:val="ListParagraph"/>
+        <w:numPr>
+          <w:ilvl w:val="0"/>
+          <w:numId w:val="5"/>
+        </w:numPr>
+        <w:spacing w:after="0" w:line="240" w:lineRule="auto"/>
+      </w:pPr>
+      <w:r>
+        <w:t>CSS</w:t>
+      </w:r>
+      <w:r>
+        <w:t xml:space="preserve"> Folder</w:t>
+      </w:r>
+    </w:p>
+    <w:p>
+      <w:pPr>
+        <w:pStyle w:val="ListParagraph"/>
+        <w:numPr>
+          <w:ilvl w:val="1"/>
+          <w:numId w:val="5"/>
+        </w:numPr>
+        <w:spacing w:after="0" w:line="240" w:lineRule="auto"/>
+      </w:pPr>
+      <w:r>
+        <w:t>admin.css</w:t>
+      </w:r>
+    </w:p>
+    <w:p>
+      <w:pPr>
+        <w:pStyle w:val="ListParagraph"/>
+        <w:numPr>
+          <w:ilvl w:val="2"/>
+          <w:numId w:val="5"/>
+        </w:numPr>
+        <w:spacing w:after="0" w:line="240" w:lineRule="auto"/>
+      </w:pPr>
+      <w:r>
+        <w:t>CSS used for all admin/technician pages.</w:t>
+      </w:r>
+    </w:p>
+    <w:p>
+      <w:pPr>
+        <w:pStyle w:val="ListParagraph"/>
+        <w:numPr>
+          <w:ilvl w:val="2"/>
+          <w:numId w:val="5"/>
+        </w:numPr>
+        <w:spacing w:after="0" w:line="240" w:lineRule="auto"/>
+      </w:pPr>
+      <w:r>
+        <w:t>Needs to be changed to work on ie8</w:t>
+      </w:r>
+    </w:p>
+    <w:p>
+      <w:pPr>
+        <w:pStyle w:val="ListParagraph"/>
+        <w:numPr>
+          <w:ilvl w:val="1"/>
+          <w:numId w:val="5"/>
+        </w:numPr>
+        <w:spacing w:after="0" w:line="240" w:lineRule="auto"/>
+      </w:pPr>
+      <w:r>
+        <w:t>button.css</w:t>
+      </w:r>
+    </w:p>
+    <w:p>
+      <w:pPr>
+        <w:pStyle w:val="ListParagraph"/>
+        <w:numPr>
+          <w:ilvl w:val="2"/>
+          <w:numId w:val="5"/>
+        </w:numPr>
+        <w:spacing w:after="0" w:line="240" w:lineRule="auto"/>
+      </w:pPr>
+      <w:r>
+        <w:t xml:space="preserve">CSS used for all </w:t>
+      </w:r>
+      <w:proofErr w:type="gramStart"/>
+      <w:r>
+        <w:t>submit  buttons</w:t>
+      </w:r>
+      <w:proofErr w:type="gramEnd"/>
+      <w:r>
+        <w:t>.</w:t>
+      </w:r>
+    </w:p>
+    <w:p>
+      <w:pPr>
+        <w:pStyle w:val="ListParagraph"/>
+        <w:numPr>
+          <w:ilvl w:val="1"/>
+          <w:numId w:val="5"/>
+        </w:numPr>
+        <w:spacing w:after="0" w:line="240" w:lineRule="auto"/>
+      </w:pPr>
+      <w:r>
+        <w:t>form.css</w:t>
+      </w:r>
+    </w:p>
+    <w:p>
+      <w:pPr>
+        <w:pStyle w:val="ListParagraph"/>
+        <w:numPr>
+          <w:ilvl w:val="2"/>
+          <w:numId w:val="5"/>
+        </w:numPr>
+        <w:spacing w:after="0" w:line="240" w:lineRule="auto"/>
+      </w:pPr>
+      <w:r>
+        <w:t>CSS used by all three forms.</w:t>
+      </w:r>
+    </w:p>
+    <w:p>
+      <w:pPr>
+        <w:pStyle w:val="ListParagraph"/>
+        <w:numPr>
+          <w:ilvl w:val="1"/>
+          <w:numId w:val="5"/>
+        </w:numPr>
+        <w:spacing w:after="0" w:line="240" w:lineRule="auto"/>
+      </w:pPr>
+      <w:r>
+        <w:t>index.css</w:t>
+      </w:r>
+    </w:p>
+    <w:p>
+      <w:pPr>
+        <w:pStyle w:val="ListParagraph"/>
+        <w:numPr>
+          <w:ilvl w:val="2"/>
+          <w:numId w:val="5"/>
+        </w:numPr>
+        <w:spacing w:after="0" w:line="240" w:lineRule="auto"/>
+      </w:pPr>
+      <w:r>
+        <w:t>CSS used by both user login page and admin login page.</w:t>
+      </w:r>
+    </w:p>
+    <w:p>
+      <w:pPr>
+        <w:pStyle w:val="ListParagraph"/>
+        <w:numPr>
+          <w:ilvl w:val="0"/>
+          <w:numId w:val="5"/>
+        </w:numPr>
+        <w:spacing w:after="0" w:line="240" w:lineRule="auto"/>
+      </w:pPr>
+      <w:proofErr w:type="spellStart"/>
+      <w:r>
+        <w:t>Design_Form</w:t>
+      </w:r>
+      <w:proofErr w:type="spellEnd"/>
+      <w:r>
+        <w:t xml:space="preserve"> Folder</w:t>
+      </w:r>
+    </w:p>
+    <w:p>
+      <w:pPr>
+        <w:pStyle w:val="ListParagraph"/>
+        <w:numPr>
+          <w:ilvl w:val="1"/>
+          <w:numId w:val="5"/>
+        </w:numPr>
+        <w:spacing w:after="0" w:line="240" w:lineRule="auto"/>
+      </w:pPr>
+      <w:r>
+        <w:t>index.php</w:t>
+      </w:r>
+    </w:p>
+    <w:p>
+      <w:pPr>
+        <w:pStyle w:val="ListParagraph"/>
+        <w:numPr>
+          <w:ilvl w:val="2"/>
+          <w:numId w:val="5"/>
+        </w:numPr>
+        <w:spacing w:after="0" w:line="240" w:lineRule="auto"/>
+      </w:pPr>
+      <w:r>
+        <w:t>the design form with submit button</w:t>
+      </w:r>
+    </w:p>
+    <w:p>
+      <w:pPr>
+        <w:pStyle w:val="ListParagraph"/>
+        <w:numPr>
+          <w:ilvl w:val="1"/>
+          <w:numId w:val="5"/>
+        </w:numPr>
+        <w:spacing w:after="0" w:line="240" w:lineRule="auto"/>
+      </w:pPr>
+      <w:r>
+        <w:lastRenderedPageBreak/>
+        <w:t>av_submit.php</w:t>
+      </w:r>
+    </w:p>
+    <w:p>
+      <w:pPr>
+        <w:pStyle w:val="ListParagraph"/>
+        <w:numPr>
+          <w:ilvl w:val="2"/>
+          <w:numId w:val="5"/>
+        </w:numPr>
+        <w:spacing w:after="0" w:line="240" w:lineRule="auto"/>
+      </w:pPr>
+      <w:proofErr w:type="spellStart"/>
+      <w:r>
+        <w:t>php</w:t>
+      </w:r>
+      <w:proofErr w:type="spellEnd"/>
+      <w:r>
+        <w:t xml:space="preserve"> that process form submittal and links all information to the database creating a new </w:t>
+      </w:r>
+      <w:proofErr w:type="spellStart"/>
+      <w:r>
+        <w:t>av</w:t>
+      </w:r>
+      <w:proofErr w:type="spellEnd"/>
+      <w:r>
+        <w:t xml:space="preserve"> request</w:t>
+      </w:r>
+    </w:p>
+    <w:p>
+      <w:pPr>
+        <w:pStyle w:val="ListParagraph"/>
+        <w:numPr>
+          <w:ilvl w:val="0"/>
+          <w:numId w:val="5"/>
+        </w:numPr>
+        <w:spacing w:after="0" w:line="240" w:lineRule="auto"/>
+      </w:pPr>
+      <w:r>
+        <w:t>Images</w:t>
+      </w:r>
+      <w:r>
+        <w:t xml:space="preserve"> Folder</w:t>
+      </w:r>
+    </w:p>
+    <w:p>
+      <w:pPr>
+        <w:pStyle w:val="ListParagraph"/>
+        <w:numPr>
+          <w:ilvl w:val="1"/>
+          <w:numId w:val="5"/>
+        </w:numPr>
+        <w:spacing w:after="0" w:line="240" w:lineRule="auto"/>
+      </w:pPr>
+      <w:r>
+        <w:t>Stores all Images to be used</w:t>
+      </w:r>
+    </w:p>
+    <w:p>
+      <w:pPr>
+        <w:pStyle w:val="ListParagraph"/>
+        <w:numPr>
+          <w:ilvl w:val="1"/>
+          <w:numId w:val="5"/>
+        </w:numPr>
+        <w:spacing w:after="0" w:line="240" w:lineRule="auto"/>
+      </w:pPr>
+      <w:r>
+        <w:t>Texture-gif</w:t>
+      </w:r>
+    </w:p>
+    <w:p>
+      <w:pPr>
+        <w:pStyle w:val="ListParagraph"/>
+        <w:numPr>
+          <w:ilvl w:val="2"/>
+          <w:numId w:val="5"/>
+        </w:numPr>
+        <w:spacing w:after="0" w:line="240" w:lineRule="auto"/>
+      </w:pPr>
+      <w:r>
+        <w:t>Contains the yellow background used on all pages as well as different color variations of this in case you want to use them for different people (admin, users, technicians). Currently only using yellow.</w:t>
+      </w:r>
+    </w:p>
+    <w:p>
+      <w:pPr>
+        <w:pStyle w:val="ListParagraph"/>
+        <w:numPr>
+          <w:ilvl w:val="0"/>
+          <w:numId w:val="5"/>
+        </w:numPr>
+        <w:spacing w:after="0" w:line="240" w:lineRule="auto"/>
+      </w:pPr>
+      <w:r>
+        <w:t>JS Folder</w:t>
+      </w:r>
+    </w:p>
+    <w:p>
+      <w:pPr>
+        <w:pStyle w:val="ListParagraph"/>
+        <w:numPr>
+          <w:ilvl w:val="1"/>
+          <w:numId w:val="5"/>
+        </w:numPr>
+        <w:spacing w:after="0" w:line="240" w:lineRule="auto"/>
+      </w:pPr>
+    </w:p>
+    <w:p>
+      <w:pPr>
+        <w:pStyle w:val="ListParagraph"/>
+        <w:numPr>
+          <w:ilvl w:val="0"/>
+          <w:numId w:val="5"/>
+        </w:numPr>
+        <w:spacing w:after="0" w:line="240" w:lineRule="auto"/>
+      </w:pPr>
+      <w:r>
+        <w:t>Success Folder</w:t>
+      </w:r>
+    </w:p>
+    <w:p>
+      <w:pPr>
+        <w:pStyle w:val="ListParagraph"/>
+        <w:numPr>
+          <w:ilvl w:val="1"/>
+          <w:numId w:val="5"/>
+        </w:numPr>
+        <w:spacing w:after="0" w:line="240" w:lineRule="auto"/>
+      </w:pPr>
+      <w:r>
+        <w:t>index.php</w:t>
+      </w:r>
+    </w:p>
+    <w:p>
+      <w:pPr>
+        <w:pStyle w:val="ListParagraph"/>
+        <w:numPr>
+          <w:ilvl w:val="0"/>
+          <w:numId w:val="5"/>
+        </w:numPr>
+        <w:spacing w:after="0" w:line="240" w:lineRule="auto"/>
+      </w:pPr>
+      <w:proofErr w:type="spellStart"/>
+      <w:r>
+        <w:t>Valid_Login</w:t>
+      </w:r>
+      <w:proofErr w:type="spellEnd"/>
+      <w:r>
+        <w:t xml:space="preserve"> Folder</w:t>
+      </w:r>
+    </w:p>
+    <w:p>
+      <w:pPr>
+        <w:pStyle w:val="ListParagraph"/>
+        <w:numPr>
+          <w:ilvl w:val="1"/>
+          <w:numId w:val="5"/>
+        </w:numPr>
+        <w:spacing w:after="0" w:line="240" w:lineRule="auto"/>
+      </w:pPr>
+      <w:r>
+        <w:t>admin/index.php</w:t>
+      </w:r>
+    </w:p>
+    <w:p>
+      <w:pPr>
+        <w:pStyle w:val="ListParagraph"/>
+        <w:numPr>
+          <w:ilvl w:val="1"/>
+          <w:numId w:val="5"/>
+        </w:numPr>
+        <w:spacing w:after="0" w:line="240" w:lineRule="auto"/>
+      </w:pPr>
+      <w:r>
+        <w:t>user/index.php</w:t>
+      </w:r>
+    </w:p>
+    <w:p>
+      <w:pPr>
+        <w:spacing w:after="0" w:line="240" w:lineRule="auto"/>
+      </w:pPr>
+    </w:p>
+    <w:p>
+      <w:pPr>
+        <w:spacing w:after="0" w:line="240" w:lineRule="auto"/>
+      </w:pPr>
+    </w:p>
+    <w:p>
+      <w:pPr>
+        <w:spacing w:after="0" w:line="240" w:lineRule="auto"/>
+      </w:pPr>
+    </w:p>
+    <w:p>
+      <w:pPr>
+        <w:spacing w:after="0" w:line="240" w:lineRule="auto"/>
+      </w:pPr>
     </w:p>
     <w:p>
       <w:pPr>
@@ -295,21 +907,312 @@
           <w:u w:val="single"/>
         </w:rPr>
       </w:pPr>
-      <w:proofErr w:type="spellStart"/>
       <w:r>
         <w:rPr>
           <w:b/>
           <w:u w:val="single"/>
         </w:rPr>
-        <w:t>Copy_Center_Form</w:t>
+        <w:t>TO DO LIST</w:t>
+      </w:r>
+    </w:p>
+    <w:p>
+      <w:pPr>
+        <w:pStyle w:val="ListParagraph"/>
+        <w:numPr>
+          <w:ilvl w:val="0"/>
+          <w:numId w:val="6"/>
+        </w:numPr>
+        <w:spacing w:after="0" w:line="240" w:lineRule="auto"/>
+      </w:pPr>
+      <w:r>
+        <w:t>For Users</w:t>
+      </w:r>
+    </w:p>
+    <w:p>
+      <w:pPr>
+        <w:pStyle w:val="ListParagraph"/>
+        <w:numPr>
+          <w:ilvl w:val="1"/>
+          <w:numId w:val="6"/>
+        </w:numPr>
+        <w:spacing w:after="0" w:line="240" w:lineRule="auto"/>
+      </w:pPr>
+      <w:r>
+        <w:t>Complete database connection with form submittal for all three forms (Copy center has already been connected, but no table is made to take information)</w:t>
+      </w:r>
+    </w:p>
+    <w:p>
+      <w:pPr>
+        <w:pStyle w:val="ListParagraph"/>
+        <w:numPr>
+          <w:ilvl w:val="1"/>
+          <w:numId w:val="6"/>
+        </w:numPr>
+        <w:spacing w:after="0" w:line="240" w:lineRule="auto"/>
+      </w:pPr>
+      <w:r>
+        <w:t>Create Success Page after f</w:t>
+      </w:r>
+      <w:r>
+        <w:t>or</w:t>
+      </w:r>
+      <w:r>
+        <w:t>m is submitted with a print button</w:t>
+      </w:r>
+    </w:p>
+    <w:p>
+      <w:pPr>
+        <w:pStyle w:val="ListParagraph"/>
+        <w:numPr>
+          <w:ilvl w:val="2"/>
+          <w:numId w:val="6"/>
+        </w:numPr>
+        <w:spacing w:after="0" w:line="240" w:lineRule="auto"/>
+      </w:pPr>
+      <w:r>
+        <w:t xml:space="preserve">Should Say something like: Form </w:t>
+      </w:r>
+      <w:proofErr w:type="gramStart"/>
+      <w:r>
+        <w:t>has  been</w:t>
+      </w:r>
+      <w:proofErr w:type="gramEnd"/>
+      <w:r>
+        <w:t xml:space="preserve"> successfully submitted to the &lt;Copy Center, Graphic Design, Audio Video&gt; Department. Please call &lt;phone number&gt; if you have any questions. We are located on the 4</w:t>
+      </w:r>
+      <w:r>
+        <w:rPr>
+          <w:vertAlign w:val="superscript"/>
+        </w:rPr>
+        <w:t>th</w:t>
+      </w:r>
+      <w:r>
+        <w:t xml:space="preserve"> Floor in HAB.</w:t>
+      </w:r>
+    </w:p>
+    <w:p>
+      <w:pPr>
+        <w:pStyle w:val="ListParagraph"/>
+        <w:numPr>
+          <w:ilvl w:val="1"/>
+          <w:numId w:val="6"/>
+        </w:numPr>
+        <w:spacing w:after="0" w:line="240" w:lineRule="auto"/>
+      </w:pPr>
+      <w:r>
+        <w:t>Change user login so that instead of linking to a form directly, they link to a page that shows old requests and then they can choose to create a new request and proceed to a form</w:t>
+      </w:r>
+    </w:p>
+    <w:p>
+      <w:pPr>
+        <w:pStyle w:val="ListParagraph"/>
+        <w:numPr>
+          <w:ilvl w:val="1"/>
+          <w:numId w:val="6"/>
+        </w:numPr>
+        <w:spacing w:after="0" w:line="240" w:lineRule="auto"/>
+      </w:pPr>
+      <w:r>
+        <w:t xml:space="preserve">Add Calendar </w:t>
+      </w:r>
+      <w:proofErr w:type="spellStart"/>
+      <w:r>
+        <w:t>JQuery</w:t>
       </w:r>
       <w:proofErr w:type="spellEnd"/>
       <w:r>
-        <w:rPr>
-          <w:b/>
-          <w:u w:val="single"/>
-        </w:rPr>
-        <w:t xml:space="preserve"> Folder</w:t>
+        <w:t xml:space="preserve"> functionality to the Forms (currently using </w:t>
+      </w:r>
+      <w:proofErr w:type="spellStart"/>
+      <w:r>
+        <w:t>php</w:t>
+      </w:r>
+      <w:proofErr w:type="spellEnd"/>
+      <w:r>
+        <w:t xml:space="preserve"> to create a timestamp)</w:t>
+      </w:r>
+    </w:p>
+    <w:p>
+      <w:pPr>
+        <w:pStyle w:val="ListParagraph"/>
+        <w:numPr>
+          <w:ilvl w:val="2"/>
+          <w:numId w:val="6"/>
+        </w:numPr>
+        <w:spacing w:after="0" w:line="240" w:lineRule="auto"/>
+      </w:pPr>
+      <w:r>
+        <w:t>Clickable calendar with ability to input date and time</w:t>
+      </w:r>
+    </w:p>
+    <w:p>
+      <w:pPr>
+        <w:pStyle w:val="ListParagraph"/>
+        <w:numPr>
+          <w:ilvl w:val="2"/>
+          <w:numId w:val="6"/>
+        </w:numPr>
+        <w:spacing w:after="0" w:line="240" w:lineRule="auto"/>
+      </w:pPr>
+      <w:r>
+        <w:t>Time is not needed for the Design form.</w:t>
+      </w:r>
+    </w:p>
+    <w:p>
+      <w:pPr>
+        <w:pStyle w:val="ListParagraph"/>
+        <w:numPr>
+          <w:ilvl w:val="1"/>
+          <w:numId w:val="6"/>
+        </w:numPr>
+        <w:spacing w:after="0" w:line="240" w:lineRule="auto"/>
+      </w:pPr>
+      <w:r>
+        <w:t>Create a job ID formatted like:</w:t>
+      </w:r>
+    </w:p>
+    <w:p>
+      <w:pPr>
+        <w:pStyle w:val="ListParagraph"/>
+        <w:numPr>
+          <w:ilvl w:val="2"/>
+          <w:numId w:val="6"/>
+        </w:numPr>
+        <w:spacing w:after="0" w:line="240" w:lineRule="auto"/>
+      </w:pPr>
+      <w:r>
+        <w:t>Audio/Video: AV_2013-11-01_00001  (AV_&lt;date&gt;_&lt;job id&gt;)</w:t>
+      </w:r>
+    </w:p>
+    <w:p>
+      <w:pPr>
+        <w:pStyle w:val="ListParagraph"/>
+        <w:numPr>
+          <w:ilvl w:val="2"/>
+          <w:numId w:val="6"/>
+        </w:numPr>
+        <w:spacing w:after="0" w:line="240" w:lineRule="auto"/>
+      </w:pPr>
+      <w:r>
+        <w:t>Design: GD_2013-11-01_00001  (AV_&lt;date&gt;_&lt;job id&gt;)</w:t>
+      </w:r>
+    </w:p>
+    <w:p>
+      <w:pPr>
+        <w:pStyle w:val="ListParagraph"/>
+        <w:numPr>
+          <w:ilvl w:val="2"/>
+          <w:numId w:val="6"/>
+        </w:numPr>
+        <w:spacing w:after="0" w:line="240" w:lineRule="auto"/>
+      </w:pPr>
+      <w:r>
+        <w:t>Copy Center: cc_2013-11-01_00001  (AV_&lt;date&gt;_&lt;job id&gt;)</w:t>
+      </w:r>
+    </w:p>
+    <w:p>
+      <w:pPr>
+        <w:pStyle w:val="ListParagraph"/>
+        <w:numPr>
+          <w:ilvl w:val="2"/>
+          <w:numId w:val="6"/>
+        </w:numPr>
+        <w:spacing w:after="0" w:line="240" w:lineRule="auto"/>
+      </w:pPr>
+      <w:r>
+        <w:t>Print this on the forms as well as in all views (admin, technician, printable)</w:t>
+      </w:r>
+    </w:p>
+    <w:p>
+      <w:pPr>
+        <w:pStyle w:val="ListParagraph"/>
+        <w:numPr>
+          <w:ilvl w:val="1"/>
+          <w:numId w:val="6"/>
+        </w:numPr>
+        <w:spacing w:after="0" w:line="240" w:lineRule="auto"/>
+      </w:pPr>
+      <w:r>
+        <w:t>AV Form</w:t>
+      </w:r>
+    </w:p>
+    <w:p>
+      <w:pPr>
+        <w:pStyle w:val="ListParagraph"/>
+        <w:numPr>
+          <w:ilvl w:val="2"/>
+          <w:numId w:val="6"/>
+        </w:numPr>
+        <w:spacing w:after="0" w:line="240" w:lineRule="auto"/>
+      </w:pPr>
+      <w:r>
+        <w:t>Need to update form to be able to accommodate meeting and event setups. These need to have a location parameter so they know where to setup.</w:t>
+      </w:r>
+    </w:p>
+    <w:p>
+      <w:pPr>
+        <w:pStyle w:val="ListParagraph"/>
+        <w:numPr>
+          <w:ilvl w:val="2"/>
+          <w:numId w:val="6"/>
+        </w:numPr>
+        <w:spacing w:after="0" w:line="240" w:lineRule="auto"/>
+      </w:pPr>
+      <w:r>
+        <w:t>Also needs to have photography be labeled as either “in house” or “contractor”</w:t>
+      </w:r>
+    </w:p>
+    <w:p>
+      <w:pPr>
+        <w:pStyle w:val="ListParagraph"/>
+        <w:numPr>
+          <w:ilvl w:val="1"/>
+          <w:numId w:val="6"/>
+        </w:numPr>
+        <w:spacing w:after="0" w:line="240" w:lineRule="auto"/>
+      </w:pPr>
+      <w:r>
+        <w:t>Copy Center Form</w:t>
+      </w:r>
+    </w:p>
+    <w:p>
+      <w:pPr>
+        <w:pStyle w:val="ListParagraph"/>
+        <w:numPr>
+          <w:ilvl w:val="2"/>
+          <w:numId w:val="6"/>
+        </w:numPr>
+        <w:spacing w:after="0" w:line="240" w:lineRule="auto"/>
+      </w:pPr>
+      <w:r>
+        <w:t>Need to talk to copy center and check with them to see if they like the design</w:t>
+      </w:r>
+    </w:p>
+    <w:p>
+      <w:pPr>
+        <w:pStyle w:val="ListParagraph"/>
+        <w:numPr>
+          <w:ilvl w:val="1"/>
+          <w:numId w:val="6"/>
+        </w:numPr>
+        <w:spacing w:after="0" w:line="240" w:lineRule="auto"/>
+      </w:pPr>
+      <w:r>
+        <w:t>Design Form</w:t>
+      </w:r>
+    </w:p>
+    <w:p>
+      <w:pPr>
+        <w:pStyle w:val="ListParagraph"/>
+        <w:numPr>
+          <w:ilvl w:val="2"/>
+          <w:numId w:val="6"/>
+        </w:numPr>
+        <w:spacing w:after="0" w:line="240" w:lineRule="auto"/>
+      </w:pPr>
+      <w:r>
+        <w:lastRenderedPageBreak/>
+        <w:t>Need more information about what each task would want. He wants to make it as general as possible and has not given me much details yet.</w:t>
       </w:r>
     </w:p>
     <w:p>
@@ -317,12 +1220,109 @@
         <w:pStyle w:val="ListParagraph"/>
         <w:numPr>
           <w:ilvl w:val="0"/>
-          <w:numId w:val="2"/>
-        </w:numPr>
-        <w:spacing w:after="0" w:line="240" w:lineRule="auto"/>
-      </w:pPr>
-      <w:r>
-        <w:t>index.php</w:t>
+          <w:numId w:val="6"/>
+        </w:numPr>
+        <w:spacing w:after="0" w:line="240" w:lineRule="auto"/>
+      </w:pPr>
+      <w:r>
+        <w:t>For Admin</w:t>
+      </w:r>
+    </w:p>
+    <w:p>
+      <w:pPr>
+        <w:pStyle w:val="ListParagraph"/>
+        <w:numPr>
+          <w:ilvl w:val="1"/>
+          <w:numId w:val="6"/>
+        </w:numPr>
+        <w:spacing w:after="0" w:line="240" w:lineRule="auto"/>
+      </w:pPr>
+      <w:r>
+        <w:t>IMPORTANT: Create a viewable and printable form of all requests made by users. This is the main purpose of the whole program</w:t>
+      </w:r>
+      <w:r>
+        <w:t>. They want to automate their annual excel table that has all their requests.</w:t>
+      </w:r>
+    </w:p>
+    <w:p>
+      <w:pPr>
+        <w:pStyle w:val="ListParagraph"/>
+        <w:numPr>
+          <w:ilvl w:val="1"/>
+          <w:numId w:val="6"/>
+        </w:numPr>
+        <w:spacing w:after="0" w:line="240" w:lineRule="auto"/>
+      </w:pPr>
+      <w:r>
+        <w:t>Create a table that shows all new requests in their department</w:t>
+      </w:r>
+    </w:p>
+    <w:p>
+      <w:pPr>
+        <w:pStyle w:val="ListParagraph"/>
+        <w:numPr>
+          <w:ilvl w:val="1"/>
+          <w:numId w:val="6"/>
+        </w:numPr>
+        <w:spacing w:after="0" w:line="240" w:lineRule="auto"/>
+      </w:pPr>
+      <w:r>
+        <w:t>Create a table that shows all current jobs in their department</w:t>
+      </w:r>
+    </w:p>
+    <w:p>
+      <w:pPr>
+        <w:pStyle w:val="ListParagraph"/>
+        <w:numPr>
+          <w:ilvl w:val="1"/>
+          <w:numId w:val="6"/>
+        </w:numPr>
+        <w:spacing w:after="0" w:line="240" w:lineRule="auto"/>
+      </w:pPr>
+      <w:r>
+        <w:t>Create a table that shows all completed jobs in their department for that year (all other completed jobs should go into the archive)</w:t>
+      </w:r>
+    </w:p>
+    <w:p>
+      <w:pPr>
+        <w:pStyle w:val="ListParagraph"/>
+        <w:numPr>
+          <w:ilvl w:val="1"/>
+          <w:numId w:val="6"/>
+        </w:numPr>
+        <w:spacing w:after="0" w:line="240" w:lineRule="auto"/>
+      </w:pPr>
+      <w:r>
+        <w:t>Update the homepage so that it shows number of completed jobs for the year at the top of the page as well as new requests table and current jobs table on the page (in that order)</w:t>
+      </w:r>
+    </w:p>
+    <w:p>
+      <w:pPr>
+        <w:pStyle w:val="ListParagraph"/>
+        <w:numPr>
+          <w:ilvl w:val="1"/>
+          <w:numId w:val="6"/>
+        </w:numPr>
+        <w:spacing w:after="0" w:line="240" w:lineRule="auto"/>
+      </w:pPr>
+      <w:r>
+        <w:t xml:space="preserve">CSS needs to be changed to work on ie8 (but most if not all admin and technicians work with </w:t>
+      </w:r>
+      <w:proofErr w:type="spellStart"/>
+      <w:r>
+        <w:t>mac</w:t>
+      </w:r>
+      <w:proofErr w:type="spellEnd"/>
+      <w:r>
+        <w:t xml:space="preserve"> so you </w:t>
+      </w:r>
+      <w:proofErr w:type="gramStart"/>
+      <w:r>
+        <w:t>may  not</w:t>
+      </w:r>
+      <w:proofErr w:type="gramEnd"/>
+      <w:r>
+        <w:t xml:space="preserve"> need to worry about this too much).</w:t>
       </w:r>
     </w:p>
     <w:p>
@@ -330,338 +1330,142 @@
         <w:pStyle w:val="ListParagraph"/>
         <w:numPr>
           <w:ilvl w:val="0"/>
-          <w:numId w:val="2"/>
-        </w:numPr>
-        <w:spacing w:after="0" w:line="240" w:lineRule="auto"/>
-      </w:pPr>
-      <w:r>
-        <w:t>copy_center_submit.php</w:t>
-      </w:r>
-    </w:p>
-    <w:p>
-      <w:pPr>
-        <w:spacing w:after="0" w:line="240" w:lineRule="auto"/>
-      </w:pPr>
-    </w:p>
-    <w:p>
-      <w:pPr>
-        <w:spacing w:after="0" w:line="240" w:lineRule="auto"/>
-        <w:rPr>
-          <w:b/>
-          <w:u w:val="single"/>
-        </w:rPr>
-      </w:pPr>
-      <w:r>
-        <w:rPr>
-          <w:b/>
-          <w:u w:val="single"/>
-        </w:rPr>
-        <w:t>CSS</w:t>
-      </w:r>
-      <w:r>
-        <w:rPr>
-          <w:b/>
-          <w:u w:val="single"/>
-        </w:rPr>
-        <w:t xml:space="preserve"> Folder</w:t>
-      </w:r>
-    </w:p>
-    <w:p>
-      <w:pPr>
-        <w:pStyle w:val="ListParagraph"/>
-        <w:numPr>
-          <w:ilvl w:val="0"/>
-          <w:numId w:val="2"/>
-        </w:numPr>
-        <w:spacing w:after="0" w:line="240" w:lineRule="auto"/>
-      </w:pPr>
-      <w:r>
-        <w:t>admin.css</w:t>
-      </w:r>
-    </w:p>
-    <w:p>
-      <w:pPr>
-        <w:pStyle w:val="ListParagraph"/>
-        <w:numPr>
-          <w:ilvl w:val="0"/>
-          <w:numId w:val="2"/>
-        </w:numPr>
-        <w:spacing w:after="0" w:line="240" w:lineRule="auto"/>
-      </w:pPr>
-      <w:r>
-        <w:t>button.css</w:t>
-      </w:r>
-    </w:p>
-    <w:p>
-      <w:pPr>
-        <w:pStyle w:val="ListParagraph"/>
-        <w:numPr>
-          <w:ilvl w:val="0"/>
-          <w:numId w:val="2"/>
-        </w:numPr>
-        <w:spacing w:after="0" w:line="240" w:lineRule="auto"/>
-      </w:pPr>
-      <w:r>
-        <w:t>form.css</w:t>
-      </w:r>
-    </w:p>
-    <w:p>
-      <w:pPr>
-        <w:pStyle w:val="ListParagraph"/>
-        <w:numPr>
-          <w:ilvl w:val="0"/>
-          <w:numId w:val="2"/>
-        </w:numPr>
-        <w:spacing w:after="0" w:line="240" w:lineRule="auto"/>
-      </w:pPr>
-      <w:r>
-        <w:t>index.css</w:t>
-      </w:r>
-    </w:p>
-    <w:p>
-      <w:pPr>
-        <w:spacing w:after="0" w:line="240" w:lineRule="auto"/>
-      </w:pPr>
-    </w:p>
-    <w:p>
-      <w:pPr>
-        <w:spacing w:after="0" w:line="240" w:lineRule="auto"/>
-        <w:rPr>
-          <w:b/>
-          <w:u w:val="single"/>
-        </w:rPr>
-      </w:pPr>
+          <w:numId w:val="6"/>
+        </w:numPr>
+        <w:spacing w:after="0" w:line="240" w:lineRule="auto"/>
+      </w:pPr>
+      <w:r>
+        <w:t>For Technicians</w:t>
+      </w:r>
+    </w:p>
+    <w:p>
+      <w:pPr>
+        <w:pStyle w:val="ListParagraph"/>
+        <w:numPr>
+          <w:ilvl w:val="1"/>
+          <w:numId w:val="6"/>
+        </w:numPr>
+        <w:spacing w:after="0" w:line="240" w:lineRule="auto"/>
+      </w:pPr>
+      <w:r>
+        <w:t>Technician page not created at all yet, but should look very similar to admin page except they are not allowed access to user management page (users.php).</w:t>
+      </w:r>
+    </w:p>
+    <w:p>
+      <w:pPr>
+        <w:pStyle w:val="ListParagraph"/>
+        <w:numPr>
+          <w:ilvl w:val="1"/>
+          <w:numId w:val="6"/>
+        </w:numPr>
+        <w:spacing w:after="0" w:line="240" w:lineRule="auto"/>
+      </w:pPr>
+      <w:r>
+        <w:t>Should have access to a personal table with current jobs and new request (just like admin, but only showing their own jobs)</w:t>
+      </w:r>
+    </w:p>
+    <w:p>
+      <w:pPr>
+        <w:pStyle w:val="ListParagraph"/>
+        <w:numPr>
+          <w:ilvl w:val="1"/>
+          <w:numId w:val="6"/>
+        </w:numPr>
+        <w:spacing w:after="0" w:line="240" w:lineRule="auto"/>
+      </w:pPr>
+      <w:r>
+        <w:t>Create a new view of the forms that incorporates all user input but also adds the ability for the Technician to:</w:t>
+      </w:r>
+    </w:p>
+    <w:p>
+      <w:pPr>
+        <w:pStyle w:val="ListParagraph"/>
+        <w:numPr>
+          <w:ilvl w:val="2"/>
+          <w:numId w:val="6"/>
+        </w:numPr>
+        <w:spacing w:after="0" w:line="240" w:lineRule="auto"/>
+      </w:pPr>
+      <w:r>
+        <w:t xml:space="preserve"> W</w:t>
+      </w:r>
+      <w:r>
+        <w:t xml:space="preserve">rite down hours they worked on the job (this should be time-stamped, so it would record something like 3hrs on Monday </w:t>
+      </w:r>
+      <w:proofErr w:type="gramStart"/>
+      <w:r>
+        <w:t>Sept  10</w:t>
+      </w:r>
+      <w:proofErr w:type="gramEnd"/>
+      <w:r>
+        <w:t xml:space="preserve">, 6hrs on Tuesday Sept 13, </w:t>
+      </w:r>
       <w:proofErr w:type="spellStart"/>
       <w:r>
-        <w:rPr>
-          <w:b/>
-          <w:u w:val="single"/>
-        </w:rPr>
-        <w:t>Design_Form</w:t>
+        <w:t>ect</w:t>
       </w:r>
       <w:proofErr w:type="spellEnd"/>
       <w:r>
-        <w:rPr>
-          <w:b/>
-          <w:u w:val="single"/>
-        </w:rPr>
-        <w:t xml:space="preserve"> Folder</w:t>
-      </w:r>
-    </w:p>
-    <w:p>
-      <w:pPr>
-        <w:pStyle w:val="ListParagraph"/>
-        <w:numPr>
-          <w:ilvl w:val="0"/>
-          <w:numId w:val="2"/>
-        </w:numPr>
-        <w:spacing w:after="0" w:line="240" w:lineRule="auto"/>
-      </w:pPr>
-      <w:r>
-        <w:t>index.php</w:t>
-      </w:r>
-    </w:p>
-    <w:p>
-      <w:pPr>
-        <w:spacing w:after="0" w:line="240" w:lineRule="auto"/>
-      </w:pPr>
-    </w:p>
-    <w:p>
-      <w:pPr>
-        <w:spacing w:after="0" w:line="240" w:lineRule="auto"/>
-        <w:rPr>
-          <w:b/>
-          <w:u w:val="single"/>
-        </w:rPr>
-      </w:pPr>
-      <w:r>
-        <w:rPr>
-          <w:b/>
-          <w:u w:val="single"/>
-        </w:rPr>
-        <w:t>Images</w:t>
-      </w:r>
-      <w:r>
-        <w:rPr>
-          <w:b/>
-          <w:u w:val="single"/>
-        </w:rPr>
-        <w:t xml:space="preserve"> Folder</w:t>
-      </w:r>
-    </w:p>
-    <w:p>
-      <w:pPr>
-        <w:pStyle w:val="ListParagraph"/>
-        <w:numPr>
-          <w:ilvl w:val="0"/>
-          <w:numId w:val="2"/>
-        </w:numPr>
-        <w:spacing w:after="0" w:line="240" w:lineRule="auto"/>
-      </w:pPr>
-      <w:r>
-        <w:t>Stores all Images to be used</w:t>
-      </w:r>
-    </w:p>
-    <w:p>
-      <w:pPr>
-        <w:pStyle w:val="ListParagraph"/>
-        <w:numPr>
-          <w:ilvl w:val="0"/>
-          <w:numId w:val="2"/>
-        </w:numPr>
-        <w:spacing w:after="0" w:line="240" w:lineRule="auto"/>
-      </w:pPr>
-    </w:p>
-    <w:p>
-      <w:pPr>
-        <w:spacing w:after="0" w:line="240" w:lineRule="auto"/>
-      </w:pPr>
-    </w:p>
-    <w:p>
-      <w:pPr>
-        <w:spacing w:after="0" w:line="240" w:lineRule="auto"/>
-        <w:rPr>
-          <w:b/>
-          <w:u w:val="single"/>
-        </w:rPr>
-      </w:pPr>
-      <w:r>
-        <w:rPr>
-          <w:b/>
-          <w:u w:val="single"/>
-        </w:rPr>
-        <w:t>JS</w:t>
-      </w:r>
-      <w:r>
-        <w:rPr>
-          <w:b/>
-          <w:u w:val="single"/>
-        </w:rPr>
-        <w:t xml:space="preserve"> Folder</w:t>
-      </w:r>
-    </w:p>
-    <w:p>
-      <w:pPr>
-        <w:pStyle w:val="ListParagraph"/>
-        <w:numPr>
-          <w:ilvl w:val="0"/>
-          <w:numId w:val="2"/>
-        </w:numPr>
-        <w:spacing w:after="0" w:line="240" w:lineRule="auto"/>
-      </w:pPr>
-      <w:r>
-        <w:t xml:space="preserve">Holds a few </w:t>
-      </w:r>
-      <w:proofErr w:type="spellStart"/>
-      <w:r>
-        <w:t>javascript</w:t>
-      </w:r>
-      <w:proofErr w:type="spellEnd"/>
-      <w:r>
-        <w:t xml:space="preserve"> functions that I created</w:t>
-      </w:r>
-    </w:p>
-    <w:p>
-      <w:pPr>
-        <w:spacing w:after="0" w:line="240" w:lineRule="auto"/>
-      </w:pPr>
-    </w:p>
-    <w:p>
-      <w:pPr>
-        <w:spacing w:after="0" w:line="240" w:lineRule="auto"/>
-        <w:rPr>
-          <w:b/>
-          <w:u w:val="single"/>
-        </w:rPr>
-      </w:pPr>
-      <w:r>
-        <w:rPr>
-          <w:b/>
-          <w:u w:val="single"/>
-        </w:rPr>
-        <w:t>Success</w:t>
-      </w:r>
-      <w:r>
-        <w:rPr>
-          <w:b/>
-          <w:u w:val="single"/>
-        </w:rPr>
-        <w:t xml:space="preserve"> Folder</w:t>
-      </w:r>
-    </w:p>
-    <w:p>
-      <w:pPr>
-        <w:pStyle w:val="ListParagraph"/>
-        <w:numPr>
-          <w:ilvl w:val="0"/>
-          <w:numId w:val="2"/>
-        </w:numPr>
-        <w:spacing w:after="0" w:line="240" w:lineRule="auto"/>
-      </w:pPr>
-      <w:r>
-        <w:t>index.php</w:t>
-      </w:r>
-    </w:p>
-    <w:p>
-      <w:pPr>
-        <w:spacing w:after="0" w:line="240" w:lineRule="auto"/>
-      </w:pPr>
-    </w:p>
-    <w:p>
-      <w:pPr>
-        <w:spacing w:after="0" w:line="240" w:lineRule="auto"/>
-        <w:rPr>
-          <w:b/>
-          <w:u w:val="single"/>
-        </w:rPr>
-      </w:pPr>
-      <w:proofErr w:type="spellStart"/>
-      <w:r>
-        <w:rPr>
-          <w:b/>
-          <w:u w:val="single"/>
-        </w:rPr>
-        <w:t>Valid_Login</w:t>
-      </w:r>
-      <w:proofErr w:type="spellEnd"/>
-      <w:r>
-        <w:rPr>
-          <w:b/>
-          <w:u w:val="single"/>
-        </w:rPr>
-        <w:t xml:space="preserve"> Folder</w:t>
-      </w:r>
-    </w:p>
-    <w:p>
-      <w:pPr>
-        <w:pStyle w:val="ListParagraph"/>
-        <w:numPr>
-          <w:ilvl w:val="0"/>
-          <w:numId w:val="2"/>
-        </w:numPr>
-        <w:spacing w:after="0" w:line="240" w:lineRule="auto"/>
-      </w:pPr>
-      <w:r>
-        <w:t>admin/index.php</w:t>
-      </w:r>
-    </w:p>
-    <w:p>
-      <w:pPr>
-        <w:pStyle w:val="ListParagraph"/>
-        <w:numPr>
-          <w:ilvl w:val="0"/>
-          <w:numId w:val="2"/>
-        </w:numPr>
-        <w:spacing w:after="0" w:line="240" w:lineRule="auto"/>
-      </w:pPr>
-      <w:r>
-        <w:t>user/index.php</w:t>
-      </w:r>
-    </w:p>
-    <w:p>
-      <w:pPr>
-        <w:spacing w:after="0" w:line="240" w:lineRule="auto"/>
-      </w:pPr>
+        <w:t>.)</w:t>
+      </w:r>
+    </w:p>
+    <w:p>
+      <w:pPr>
+        <w:pStyle w:val="ListParagraph"/>
+        <w:numPr>
+          <w:ilvl w:val="2"/>
+          <w:numId w:val="6"/>
+        </w:numPr>
+        <w:spacing w:after="0" w:line="240" w:lineRule="auto"/>
+      </w:pPr>
+      <w:r>
+        <w:t>A</w:t>
+      </w:r>
+      <w:r>
+        <w:t xml:space="preserve">dd any personal notes, </w:t>
+      </w:r>
+    </w:p>
+    <w:p>
+      <w:pPr>
+        <w:pStyle w:val="ListParagraph"/>
+        <w:numPr>
+          <w:ilvl w:val="2"/>
+          <w:numId w:val="6"/>
+        </w:numPr>
+        <w:spacing w:after="0" w:line="240" w:lineRule="auto"/>
+      </w:pPr>
+      <w:r>
+        <w:t>Add revision dates</w:t>
+      </w:r>
+    </w:p>
+    <w:p>
+      <w:pPr>
+        <w:pStyle w:val="ListParagraph"/>
+        <w:numPr>
+          <w:ilvl w:val="3"/>
+          <w:numId w:val="6"/>
+        </w:numPr>
+        <w:spacing w:after="0" w:line="240" w:lineRule="auto"/>
+      </w:pPr>
+      <w:r>
+        <w:t>Revision dates are used when a job was marked as complete then sent back with new changes requested. Ask Jim to confirm this.</w:t>
+      </w:r>
+    </w:p>
+    <w:p>
+      <w:pPr>
+        <w:pStyle w:val="ListParagraph"/>
+        <w:numPr>
+          <w:ilvl w:val="2"/>
+          <w:numId w:val="6"/>
+        </w:numPr>
+        <w:spacing w:after="0" w:line="240" w:lineRule="auto"/>
+      </w:pPr>
+      <w:r>
+        <w:t>M</w:t>
+      </w:r>
+      <w:r>
+        <w:t>ark the job as completed (date should be recorded automatically when marked as complete)</w:t>
+      </w:r>
     </w:p>
     <w:p>
       <w:pPr>
@@ -1097,6 +1901,119 @@
     </w:lvl>
   </w:abstractNum>
   <w:abstractNum w:abstractNumId="3">
+    <w:nsid w:val="67E62DBF"/>
+    <w:multiLevelType w:val="hybridMultilevel"/>
+    <w:tmpl w:val="5F7C7832"/>
+    <w:lvl w:ilvl="0" w:tplc="04090001">
+      <w:start w:val="1"/>
+      <w:numFmt w:val="bullet"/>
+      <w:lvlText w:val=""/>
+      <w:lvlJc w:val="left"/>
+      <w:pPr>
+        <w:ind w:left="720" w:hanging="360"/>
+      </w:pPr>
+      <w:rPr>
+        <w:rFonts w:ascii="Symbol" w:hAnsi="Symbol" w:hint="default"/>
+      </w:rPr>
+    </w:lvl>
+    <w:lvl w:ilvl="1" w:tplc="04090003">
+      <w:start w:val="1"/>
+      <w:numFmt w:val="bullet"/>
+      <w:lvlText w:val="o"/>
+      <w:lvlJc w:val="left"/>
+      <w:pPr>
+        <w:ind w:left="1440" w:hanging="360"/>
+      </w:pPr>
+      <w:rPr>
+        <w:rFonts w:ascii="Courier New" w:hAnsi="Courier New" w:cs="Courier New" w:hint="default"/>
+      </w:rPr>
+    </w:lvl>
+    <w:lvl w:ilvl="2" w:tplc="04090005">
+      <w:start w:val="1"/>
+      <w:numFmt w:val="bullet"/>
+      <w:lvlText w:val=""/>
+      <w:lvlJc w:val="left"/>
+      <w:pPr>
+        <w:ind w:left="2160" w:hanging="360"/>
+      </w:pPr>
+      <w:rPr>
+        <w:rFonts w:ascii="Wingdings" w:hAnsi="Wingdings" w:hint="default"/>
+      </w:rPr>
+    </w:lvl>
+    <w:lvl w:ilvl="3" w:tplc="04090001">
+      <w:start w:val="1"/>
+      <w:numFmt w:val="bullet"/>
+      <w:lvlText w:val=""/>
+      <w:lvlJc w:val="left"/>
+      <w:pPr>
+        <w:ind w:left="2880" w:hanging="360"/>
+      </w:pPr>
+      <w:rPr>
+        <w:rFonts w:ascii="Symbol" w:hAnsi="Symbol" w:hint="default"/>
+      </w:rPr>
+    </w:lvl>
+    <w:lvl w:ilvl="4" w:tplc="04090003" w:tentative="1">
+      <w:start w:val="1"/>
+      <w:numFmt w:val="bullet"/>
+      <w:lvlText w:val="o"/>
+      <w:lvlJc w:val="left"/>
+      <w:pPr>
+        <w:ind w:left="3600" w:hanging="360"/>
+      </w:pPr>
+      <w:rPr>
+        <w:rFonts w:ascii="Courier New" w:hAnsi="Courier New" w:cs="Courier New" w:hint="default"/>
+      </w:rPr>
+    </w:lvl>
+    <w:lvl w:ilvl="5" w:tplc="04090005" w:tentative="1">
+      <w:start w:val="1"/>
+      <w:numFmt w:val="bullet"/>
+      <w:lvlText w:val=""/>
+      <w:lvlJc w:val="left"/>
+      <w:pPr>
+        <w:ind w:left="4320" w:hanging="360"/>
+      </w:pPr>
+      <w:rPr>
+        <w:rFonts w:ascii="Wingdings" w:hAnsi="Wingdings" w:hint="default"/>
+      </w:rPr>
+    </w:lvl>
+    <w:lvl w:ilvl="6" w:tplc="04090001" w:tentative="1">
+      <w:start w:val="1"/>
+      <w:numFmt w:val="bullet"/>
+      <w:lvlText w:val=""/>
+      <w:lvlJc w:val="left"/>
+      <w:pPr>
+        <w:ind w:left="5040" w:hanging="360"/>
+      </w:pPr>
+      <w:rPr>
+        <w:rFonts w:ascii="Symbol" w:hAnsi="Symbol" w:hint="default"/>
+      </w:rPr>
+    </w:lvl>
+    <w:lvl w:ilvl="7" w:tplc="04090003" w:tentative="1">
+      <w:start w:val="1"/>
+      <w:numFmt w:val="bullet"/>
+      <w:lvlText w:val="o"/>
+      <w:lvlJc w:val="left"/>
+      <w:pPr>
+        <w:ind w:left="5760" w:hanging="360"/>
+      </w:pPr>
+      <w:rPr>
+        <w:rFonts w:ascii="Courier New" w:hAnsi="Courier New" w:cs="Courier New" w:hint="default"/>
+      </w:rPr>
+    </w:lvl>
+    <w:lvl w:ilvl="8" w:tplc="04090005" w:tentative="1">
+      <w:start w:val="1"/>
+      <w:numFmt w:val="bullet"/>
+      <w:lvlText w:val=""/>
+      <w:lvlJc w:val="left"/>
+      <w:pPr>
+        <w:ind w:left="6480" w:hanging="360"/>
+      </w:pPr>
+      <w:rPr>
+        <w:rFonts w:ascii="Wingdings" w:hAnsi="Wingdings" w:hint="default"/>
+      </w:rPr>
+    </w:lvl>
+  </w:abstractNum>
+  <w:abstractNum w:abstractNumId="4">
     <w:nsid w:val="6B531685"/>
     <w:multiLevelType w:val="hybridMultilevel"/>
     <w:tmpl w:val="62886FBC"/>
@@ -1137,6 +2054,119 @@
       </w:rPr>
     </w:lvl>
     <w:lvl w:ilvl="3" w:tplc="04090001" w:tentative="1">
+      <w:start w:val="1"/>
+      <w:numFmt w:val="bullet"/>
+      <w:lvlText w:val=""/>
+      <w:lvlJc w:val="left"/>
+      <w:pPr>
+        <w:ind w:left="2880" w:hanging="360"/>
+      </w:pPr>
+      <w:rPr>
+        <w:rFonts w:ascii="Symbol" w:hAnsi="Symbol" w:hint="default"/>
+      </w:rPr>
+    </w:lvl>
+    <w:lvl w:ilvl="4" w:tplc="04090003" w:tentative="1">
+      <w:start w:val="1"/>
+      <w:numFmt w:val="bullet"/>
+      <w:lvlText w:val="o"/>
+      <w:lvlJc w:val="left"/>
+      <w:pPr>
+        <w:ind w:left="3600" w:hanging="360"/>
+      </w:pPr>
+      <w:rPr>
+        <w:rFonts w:ascii="Courier New" w:hAnsi="Courier New" w:cs="Courier New" w:hint="default"/>
+      </w:rPr>
+    </w:lvl>
+    <w:lvl w:ilvl="5" w:tplc="04090005" w:tentative="1">
+      <w:start w:val="1"/>
+      <w:numFmt w:val="bullet"/>
+      <w:lvlText w:val=""/>
+      <w:lvlJc w:val="left"/>
+      <w:pPr>
+        <w:ind w:left="4320" w:hanging="360"/>
+      </w:pPr>
+      <w:rPr>
+        <w:rFonts w:ascii="Wingdings" w:hAnsi="Wingdings" w:hint="default"/>
+      </w:rPr>
+    </w:lvl>
+    <w:lvl w:ilvl="6" w:tplc="04090001" w:tentative="1">
+      <w:start w:val="1"/>
+      <w:numFmt w:val="bullet"/>
+      <w:lvlText w:val=""/>
+      <w:lvlJc w:val="left"/>
+      <w:pPr>
+        <w:ind w:left="5040" w:hanging="360"/>
+      </w:pPr>
+      <w:rPr>
+        <w:rFonts w:ascii="Symbol" w:hAnsi="Symbol" w:hint="default"/>
+      </w:rPr>
+    </w:lvl>
+    <w:lvl w:ilvl="7" w:tplc="04090003" w:tentative="1">
+      <w:start w:val="1"/>
+      <w:numFmt w:val="bullet"/>
+      <w:lvlText w:val="o"/>
+      <w:lvlJc w:val="left"/>
+      <w:pPr>
+        <w:ind w:left="5760" w:hanging="360"/>
+      </w:pPr>
+      <w:rPr>
+        <w:rFonts w:ascii="Courier New" w:hAnsi="Courier New" w:cs="Courier New" w:hint="default"/>
+      </w:rPr>
+    </w:lvl>
+    <w:lvl w:ilvl="8" w:tplc="04090005" w:tentative="1">
+      <w:start w:val="1"/>
+      <w:numFmt w:val="bullet"/>
+      <w:lvlText w:val=""/>
+      <w:lvlJc w:val="left"/>
+      <w:pPr>
+        <w:ind w:left="6480" w:hanging="360"/>
+      </w:pPr>
+      <w:rPr>
+        <w:rFonts w:ascii="Wingdings" w:hAnsi="Wingdings" w:hint="default"/>
+      </w:rPr>
+    </w:lvl>
+  </w:abstractNum>
+  <w:abstractNum w:abstractNumId="5">
+    <w:nsid w:val="782611B1"/>
+    <w:multiLevelType w:val="hybridMultilevel"/>
+    <w:tmpl w:val="AFF6EFC6"/>
+    <w:lvl w:ilvl="0" w:tplc="04090001">
+      <w:start w:val="1"/>
+      <w:numFmt w:val="bullet"/>
+      <w:lvlText w:val=""/>
+      <w:lvlJc w:val="left"/>
+      <w:pPr>
+        <w:ind w:left="720" w:hanging="360"/>
+      </w:pPr>
+      <w:rPr>
+        <w:rFonts w:ascii="Symbol" w:hAnsi="Symbol" w:hint="default"/>
+      </w:rPr>
+    </w:lvl>
+    <w:lvl w:ilvl="1" w:tplc="04090003">
+      <w:start w:val="1"/>
+      <w:numFmt w:val="bullet"/>
+      <w:lvlText w:val="o"/>
+      <w:lvlJc w:val="left"/>
+      <w:pPr>
+        <w:ind w:left="1440" w:hanging="360"/>
+      </w:pPr>
+      <w:rPr>
+        <w:rFonts w:ascii="Courier New" w:hAnsi="Courier New" w:cs="Courier New" w:hint="default"/>
+      </w:rPr>
+    </w:lvl>
+    <w:lvl w:ilvl="2" w:tplc="04090005">
+      <w:start w:val="1"/>
+      <w:numFmt w:val="bullet"/>
+      <w:lvlText w:val=""/>
+      <w:lvlJc w:val="left"/>
+      <w:pPr>
+        <w:ind w:left="2160" w:hanging="360"/>
+      </w:pPr>
+      <w:rPr>
+        <w:rFonts w:ascii="Wingdings" w:hAnsi="Wingdings" w:hint="default"/>
+      </w:rPr>
+    </w:lvl>
+    <w:lvl w:ilvl="3" w:tplc="04090001">
       <w:start w:val="1"/>
       <w:numFmt w:val="bullet"/>
       <w:lvlText w:val=""/>
@@ -1213,13 +2243,19 @@
     <w:abstractNumId w:val="2"/>
   </w:num>
   <w:num w:numId="2">
-    <w:abstractNumId w:val="3"/>
+    <w:abstractNumId w:val="4"/>
   </w:num>
   <w:num w:numId="3">
     <w:abstractNumId w:val="0"/>
   </w:num>
   <w:num w:numId="4">
     <w:abstractNumId w:val="1"/>
+  </w:num>
+  <w:num w:numId="5">
+    <w:abstractNumId w:val="3"/>
+  </w:num>
+  <w:num w:numId="6">
+    <w:abstractNumId w:val="5"/>
   </w:num>
 </w:numbering>
 </file>
@@ -1763,7 +2799,7 @@
 </file>
 
 <file path=customXml/itemProps1.xml><?xml version="1.0" encoding="utf-8"?>
-<ds:datastoreItem xmlns:ds="http://schemas.openxmlformats.org/officeDocument/2006/customXml" ds:itemID="{D5A9C1A3-5DA9-4177-8F69-F0235337683C}">
+<ds:datastoreItem xmlns:ds="http://schemas.openxmlformats.org/officeDocument/2006/customXml" ds:itemID="{1CC3123F-9E53-4BC0-8E40-12AB8648488F}">
   <ds:schemaRefs>
     <ds:schemaRef ds:uri="http://schemas.openxmlformats.org/officeDocument/2006/bibliography"/>
   </ds:schemaRefs>

</xml_diff>